<commit_message>
change document unit 12 enum-swich
</commit_message>
<xml_diff>
--- a/Java-CoreTutorial/documents/java-core-tutorial-v1.0.docx
+++ b/Java-CoreTutorial/documents/java-core-tutorial-v1.0.docx
@@ -108,7 +108,531 @@
     </w:p>
     <w:p>
       <w:r>
-        <w:t>Phút thứ 34.</w:t>
+        <w:t>+ StringBuilder và StringBuffer\</w:t>
+      </w:r>
+    </w:p>
+    <w:p>
+      <w:r>
+        <w:rPr>
+          <w:noProof/>
+        </w:rPr>
+        <w:lastRenderedPageBreak/>
+        <w:drawing>
+          <wp:inline distT="0" distB="0" distL="0" distR="0" wp14:anchorId="3BC8D1ED" wp14:editId="2EA1E542">
+            <wp:extent cx="5943600" cy="2444115"/>
+            <wp:effectExtent l="0" t="0" r="0" b="0"/>
+            <wp:docPr id="1" name="Picture 1"/>
+            <wp:cNvGraphicFramePr>
+              <a:graphicFrameLocks xmlns:a="http://schemas.openxmlformats.org/drawingml/2006/main" noChangeAspect="1"/>
+            </wp:cNvGraphicFramePr>
+            <a:graphic xmlns:a="http://schemas.openxmlformats.org/drawingml/2006/main">
+              <a:graphicData uri="http://schemas.openxmlformats.org/drawingml/2006/picture">
+                <pic:pic xmlns:pic="http://schemas.openxmlformats.org/drawingml/2006/picture">
+                  <pic:nvPicPr>
+                    <pic:cNvPr id="1" name=""/>
+                    <pic:cNvPicPr/>
+                  </pic:nvPicPr>
+                  <pic:blipFill>
+                    <a:blip r:embed="rId4"/>
+                    <a:stretch>
+                      <a:fillRect/>
+                    </a:stretch>
+                  </pic:blipFill>
+                  <pic:spPr>
+                    <a:xfrm>
+                      <a:off x="0" y="0"/>
+                      <a:ext cx="5943600" cy="2444115"/>
+                    </a:xfrm>
+                    <a:prstGeom prst="rect">
+                      <a:avLst/>
+                    </a:prstGeom>
+                  </pic:spPr>
+                </pic:pic>
+              </a:graphicData>
+            </a:graphic>
+          </wp:inline>
+        </w:drawing>
+      </w:r>
+    </w:p>
+    <w:p>
+      <w:r>
+        <w:t>Vì liên quan đến khóa. StringBuffer tốc độ chập hơn.</w:t>
+      </w:r>
+    </w:p>
+    <w:p>
+      <w:r>
+        <w:t>+ SimpleDateFormat vs Thead</w:t>
+      </w:r>
+    </w:p>
+    <w:p>
+      <w:r>
+        <w:t>SimpleDateFormat là non threadsafe.</w:t>
+      </w:r>
+    </w:p>
+    <w:p>
+      <w:r>
+        <w:t>Thử việc convert các thời gian</w:t>
+      </w:r>
+    </w:p>
+    <w:p>
+      <w:r>
+        <w:rPr>
+          <w:noProof/>
+        </w:rPr>
+        <w:drawing>
+          <wp:inline distT="0" distB="0" distL="0" distR="0" wp14:anchorId="491BBD1A" wp14:editId="6D2EA478">
+            <wp:extent cx="5943600" cy="3525520"/>
+            <wp:effectExtent l="0" t="0" r="0" b="0"/>
+            <wp:docPr id="2" name="Picture 2"/>
+            <wp:cNvGraphicFramePr>
+              <a:graphicFrameLocks xmlns:a="http://schemas.openxmlformats.org/drawingml/2006/main" noChangeAspect="1"/>
+            </wp:cNvGraphicFramePr>
+            <a:graphic xmlns:a="http://schemas.openxmlformats.org/drawingml/2006/main">
+              <a:graphicData uri="http://schemas.openxmlformats.org/drawingml/2006/picture">
+                <pic:pic xmlns:pic="http://schemas.openxmlformats.org/drawingml/2006/picture">
+                  <pic:nvPicPr>
+                    <pic:cNvPr id="1" name=""/>
+                    <pic:cNvPicPr/>
+                  </pic:nvPicPr>
+                  <pic:blipFill>
+                    <a:blip r:embed="rId5"/>
+                    <a:stretch>
+                      <a:fillRect/>
+                    </a:stretch>
+                  </pic:blipFill>
+                  <pic:spPr>
+                    <a:xfrm>
+                      <a:off x="0" y="0"/>
+                      <a:ext cx="5943600" cy="3525520"/>
+                    </a:xfrm>
+                    <a:prstGeom prst="rect">
+                      <a:avLst/>
+                    </a:prstGeom>
+                  </pic:spPr>
+                </pic:pic>
+              </a:graphicData>
+            </a:graphic>
+          </wp:inline>
+        </w:drawing>
+      </w:r>
+    </w:p>
+    <w:p>
+      <w:r>
+        <w:rPr>
+          <w:noProof/>
+        </w:rPr>
+        <w:lastRenderedPageBreak/>
+        <w:drawing>
+          <wp:inline distT="0" distB="0" distL="0" distR="0" wp14:anchorId="33F2F4AF" wp14:editId="7F259085">
+            <wp:extent cx="5943600" cy="1758315"/>
+            <wp:effectExtent l="0" t="0" r="0" b="0"/>
+            <wp:docPr id="3" name="Picture 3"/>
+            <wp:cNvGraphicFramePr>
+              <a:graphicFrameLocks xmlns:a="http://schemas.openxmlformats.org/drawingml/2006/main" noChangeAspect="1"/>
+            </wp:cNvGraphicFramePr>
+            <a:graphic xmlns:a="http://schemas.openxmlformats.org/drawingml/2006/main">
+              <a:graphicData uri="http://schemas.openxmlformats.org/drawingml/2006/picture">
+                <pic:pic xmlns:pic="http://schemas.openxmlformats.org/drawingml/2006/picture">
+                  <pic:nvPicPr>
+                    <pic:cNvPr id="1" name=""/>
+                    <pic:cNvPicPr/>
+                  </pic:nvPicPr>
+                  <pic:blipFill>
+                    <a:blip r:embed="rId6"/>
+                    <a:stretch>
+                      <a:fillRect/>
+                    </a:stretch>
+                  </pic:blipFill>
+                  <pic:spPr>
+                    <a:xfrm>
+                      <a:off x="0" y="0"/>
+                      <a:ext cx="5943600" cy="1758315"/>
+                    </a:xfrm>
+                    <a:prstGeom prst="rect">
+                      <a:avLst/>
+                    </a:prstGeom>
+                  </pic:spPr>
+                </pic:pic>
+              </a:graphicData>
+            </a:graphic>
+          </wp:inline>
+        </w:drawing>
+      </w:r>
+    </w:p>
+    <w:p>
+      <w:r>
+        <w:t>Định nghĩa ThreadSafe có nghĩa là nó an toàn với đa luồng.</w:t>
+      </w:r>
+    </w:p>
+    <w:p>
+      <w:r>
+        <w:t>Còn non-threadsafe là không an toàn với đa luồng.</w:t>
+      </w:r>
+    </w:p>
+    <w:p>
+      <w:r>
+        <w:t>++ nếu dùng format date trong môi trường đa luồng -&gt; thì SimpleDateFormat sẽ không control được dữ liệu đó.</w:t>
+      </w:r>
+    </w:p>
+    <w:p>
+      <w:r>
+        <w:t>Mô tả: Dùng 2 thread -&gt; parse chúng khoảng 10k lần -&gt; kiểm tra độ chính xác giữa các lần format đó.</w:t>
+      </w:r>
+    </w:p>
+    <w:p>
+      <w:r>
+        <w:t>Để tránh việc non-threadsafe thì phải dùng đến cơ chế là lock và unlock cho các block code. Và tăng thời gian sleep lên khoảng 5k.</w:t>
+      </w:r>
+    </w:p>
+    <w:p>
+      <w:r>
+        <w:t>+ Cách sử dụng cơ bản của Thread</w:t>
+      </w:r>
+    </w:p>
+    <w:p/>
+    <w:p>
+      <w:r>
+        <w:t>+ Các rủi ro làm với môi trường đa luồng</w:t>
+      </w:r>
+    </w:p>
+    <w:p/>
+    <w:p>
+      <w:r>
+        <w:t>+ Cách để ngăn chặn các rỏi ro đó</w:t>
+      </w:r>
+    </w:p>
+    <w:p>
+      <w:r>
+        <w:t>Hoặc có thể ngăn chặn việc sử dụng chung tài nguyên -&gt; Hãy tách ra cho mỗi thread sử dụng một formatDate khác nhau -&gt; khi đó việc non-threadsafe sẽ bị tránh.</w:t>
+      </w:r>
+    </w:p>
+    <w:p/>
+    <w:p>
+      <w:r>
+        <w:t>+ Java Enum và Switch</w:t>
+      </w:r>
+    </w:p>
+    <w:p/>
+    <w:p>
+      <w:r>
+        <w:t>+ Enum</w:t>
+      </w:r>
+    </w:p>
+    <w:p>
+      <w:r>
+        <w:rPr>
+          <w:noProof/>
+        </w:rPr>
+        <w:lastRenderedPageBreak/>
+        <w:drawing>
+          <wp:inline distT="0" distB="0" distL="0" distR="0" wp14:anchorId="77619676" wp14:editId="0CF15172">
+            <wp:extent cx="5943600" cy="1925320"/>
+            <wp:effectExtent l="0" t="0" r="0" b="0"/>
+            <wp:docPr id="4" name="Picture 4"/>
+            <wp:cNvGraphicFramePr>
+              <a:graphicFrameLocks xmlns:a="http://schemas.openxmlformats.org/drawingml/2006/main" noChangeAspect="1"/>
+            </wp:cNvGraphicFramePr>
+            <a:graphic xmlns:a="http://schemas.openxmlformats.org/drawingml/2006/main">
+              <a:graphicData uri="http://schemas.openxmlformats.org/drawingml/2006/picture">
+                <pic:pic xmlns:pic="http://schemas.openxmlformats.org/drawingml/2006/picture">
+                  <pic:nvPicPr>
+                    <pic:cNvPr id="1" name=""/>
+                    <pic:cNvPicPr/>
+                  </pic:nvPicPr>
+                  <pic:blipFill>
+                    <a:blip r:embed="rId7"/>
+                    <a:stretch>
+                      <a:fillRect/>
+                    </a:stretch>
+                  </pic:blipFill>
+                  <pic:spPr>
+                    <a:xfrm>
+                      <a:off x="0" y="0"/>
+                      <a:ext cx="5943600" cy="1925320"/>
+                    </a:xfrm>
+                    <a:prstGeom prst="rect">
+                      <a:avLst/>
+                    </a:prstGeom>
+                  </pic:spPr>
+                </pic:pic>
+              </a:graphicData>
+            </a:graphic>
+          </wp:inline>
+        </w:drawing>
+      </w:r>
+    </w:p>
+    <w:p>
+      <w:r>
+        <w:t>Phục vụ cho việc khai báo hằng số.</w:t>
+      </w:r>
+    </w:p>
+    <w:p>
+      <w:r>
+        <w:rPr>
+          <w:noProof/>
+        </w:rPr>
+        <w:drawing>
+          <wp:inline distT="0" distB="0" distL="0" distR="0" wp14:anchorId="65A2AB07" wp14:editId="1ADBF6E3">
+            <wp:extent cx="5943600" cy="2317750"/>
+            <wp:effectExtent l="0" t="0" r="0" b="6350"/>
+            <wp:docPr id="5" name="Picture 5"/>
+            <wp:cNvGraphicFramePr>
+              <a:graphicFrameLocks xmlns:a="http://schemas.openxmlformats.org/drawingml/2006/main" noChangeAspect="1"/>
+            </wp:cNvGraphicFramePr>
+            <a:graphic xmlns:a="http://schemas.openxmlformats.org/drawingml/2006/main">
+              <a:graphicData uri="http://schemas.openxmlformats.org/drawingml/2006/picture">
+                <pic:pic xmlns:pic="http://schemas.openxmlformats.org/drawingml/2006/picture">
+                  <pic:nvPicPr>
+                    <pic:cNvPr id="1" name=""/>
+                    <pic:cNvPicPr/>
+                  </pic:nvPicPr>
+                  <pic:blipFill>
+                    <a:blip r:embed="rId8"/>
+                    <a:stretch>
+                      <a:fillRect/>
+                    </a:stretch>
+                  </pic:blipFill>
+                  <pic:spPr>
+                    <a:xfrm>
+                      <a:off x="0" y="0"/>
+                      <a:ext cx="5943600" cy="2317750"/>
+                    </a:xfrm>
+                    <a:prstGeom prst="rect">
+                      <a:avLst/>
+                    </a:prstGeom>
+                  </pic:spPr>
+                </pic:pic>
+              </a:graphicData>
+            </a:graphic>
+          </wp:inline>
+        </w:drawing>
+      </w:r>
+    </w:p>
+    <w:p>
+      <w:r>
+        <w:t>Khai báo và đưa hằng số cho chúng luôn.</w:t>
+      </w:r>
+    </w:p>
+    <w:p>
+      <w:r>
+        <w:t>Cùng là một kiểu Day -&gt; nhưng có nhiều các tham số, hằng số đi kèm.</w:t>
+      </w:r>
+    </w:p>
+    <w:p>
+      <w:r>
+        <w:t>Kiểu thứ 2: Khai báo theo class</w:t>
+      </w:r>
+    </w:p>
+    <w:p>
+      <w:r>
+        <w:rPr>
+          <w:noProof/>
+        </w:rPr>
+        <w:lastRenderedPageBreak/>
+        <w:drawing>
+          <wp:inline distT="0" distB="0" distL="0" distR="0" wp14:anchorId="17ADC01C" wp14:editId="7FAFBC92">
+            <wp:extent cx="4162425" cy="2667000"/>
+            <wp:effectExtent l="0" t="0" r="9525" b="0"/>
+            <wp:docPr id="6" name="Picture 6"/>
+            <wp:cNvGraphicFramePr>
+              <a:graphicFrameLocks xmlns:a="http://schemas.openxmlformats.org/drawingml/2006/main" noChangeAspect="1"/>
+            </wp:cNvGraphicFramePr>
+            <a:graphic xmlns:a="http://schemas.openxmlformats.org/drawingml/2006/main">
+              <a:graphicData uri="http://schemas.openxmlformats.org/drawingml/2006/picture">
+                <pic:pic xmlns:pic="http://schemas.openxmlformats.org/drawingml/2006/picture">
+                  <pic:nvPicPr>
+                    <pic:cNvPr id="1" name=""/>
+                    <pic:cNvPicPr/>
+                  </pic:nvPicPr>
+                  <pic:blipFill>
+                    <a:blip r:embed="rId9"/>
+                    <a:stretch>
+                      <a:fillRect/>
+                    </a:stretch>
+                  </pic:blipFill>
+                  <pic:spPr>
+                    <a:xfrm>
+                      <a:off x="0" y="0"/>
+                      <a:ext cx="4162425" cy="2667000"/>
+                    </a:xfrm>
+                    <a:prstGeom prst="rect">
+                      <a:avLst/>
+                    </a:prstGeom>
+                  </pic:spPr>
+                </pic:pic>
+              </a:graphicData>
+            </a:graphic>
+          </wp:inline>
+        </w:drawing>
+      </w:r>
+    </w:p>
+    <w:p>
+      <w:r>
+        <w:t>Lúc này các giá trị constructor của nó phải mang giá trị là private.</w:t>
+      </w:r>
+    </w:p>
+    <w:p/>
+    <w:p/>
+    <w:p/>
+    <w:p>
+      <w:r>
+        <w:t>+ Bài tập:</w:t>
+      </w:r>
+    </w:p>
+    <w:p>
+      <w:r>
+        <w:t xml:space="preserve">Bài 1: Tính toán thời gian chạy của StringBuilder và StringBuffer với khoảng </w:t>
+      </w:r>
+      <w:r>
+        <w:t>50 triệu</w:t>
+      </w:r>
+      <w:r>
+        <w:t xml:space="preserve"> kí tự.</w:t>
+      </w:r>
+    </w:p>
+    <w:p>
+      <w:r>
+        <w:t>Hướng dẫn: System.getCurrentTime</w:t>
+      </w:r>
+    </w:p>
+    <w:p>
+      <w:r>
+        <w:t>Theo lý thuyết thì StringBuilder sẽ nhanh hơn. Còn StringBuffer sẽ chậm hơn.</w:t>
+      </w:r>
+    </w:p>
+    <w:p>
+      <w:r>
+        <w:t>Môi trường đa luồng thì phải giá trị lớn thì mới thấy sự khác biệt.</w:t>
+      </w:r>
+    </w:p>
+    <w:p/>
+    <w:p>
+      <w:r>
+        <w:t>Bài 2: Phân biệt StringBuidder và StringBuffer? Ví dụ minh họa</w:t>
+      </w:r>
+    </w:p>
+    <w:p/>
+    <w:p>
+      <w:r>
+        <w:t>Bài 3: Kiểu giá trị Enum là gì? Ưu nhược điểm của nó mang lại là gì? Có bao nhiêu cách triển khai kiểu giá trị Enum trong thực tế. Đưa ra ví dụ minh họa.</w:t>
+      </w:r>
+    </w:p>
+    <w:p>
+      <w:r>
+        <w:rPr>
+          <w:noProof/>
+        </w:rPr>
+        <w:lastRenderedPageBreak/>
+        <w:drawing>
+          <wp:inline distT="0" distB="0" distL="0" distR="0" wp14:anchorId="6BBF45C0" wp14:editId="23E3C6D8">
+            <wp:extent cx="5619750" cy="3400425"/>
+            <wp:effectExtent l="0" t="0" r="0" b="9525"/>
+            <wp:docPr id="7" name="Picture 7"/>
+            <wp:cNvGraphicFramePr>
+              <a:graphicFrameLocks xmlns:a="http://schemas.openxmlformats.org/drawingml/2006/main" noChangeAspect="1"/>
+            </wp:cNvGraphicFramePr>
+            <a:graphic xmlns:a="http://schemas.openxmlformats.org/drawingml/2006/main">
+              <a:graphicData uri="http://schemas.openxmlformats.org/drawingml/2006/picture">
+                <pic:pic xmlns:pic="http://schemas.openxmlformats.org/drawingml/2006/picture">
+                  <pic:nvPicPr>
+                    <pic:cNvPr id="1" name=""/>
+                    <pic:cNvPicPr/>
+                  </pic:nvPicPr>
+                  <pic:blipFill>
+                    <a:blip r:embed="rId10"/>
+                    <a:stretch>
+                      <a:fillRect/>
+                    </a:stretch>
+                  </pic:blipFill>
+                  <pic:spPr>
+                    <a:xfrm>
+                      <a:off x="0" y="0"/>
+                      <a:ext cx="5619750" cy="3400425"/>
+                    </a:xfrm>
+                    <a:prstGeom prst="rect">
+                      <a:avLst/>
+                    </a:prstGeom>
+                  </pic:spPr>
+                </pic:pic>
+              </a:graphicData>
+            </a:graphic>
+          </wp:inline>
+        </w:drawing>
+      </w:r>
+    </w:p>
+    <w:p>
+      <w:r>
+        <w:t>Nó tương tự như các Object -&gt; thuộc tính có thể thay đổi được nếu bên ngoài gọi đến các method thay đổi như setter.</w:t>
+      </w:r>
+    </w:p>
+    <w:p>
+      <w:r>
+        <w:t>?? Kiểm tra việc nếu 2 thằng là hằng số -&gt; nếu thay đổi x thì y có thay đổi hay không? Vì 2 biến đang cùng trỏ vào một vị trí chứa giá trị là MONDAY.</w:t>
+      </w:r>
+    </w:p>
+    <w:p>
+      <w:r>
+        <w:t>?? Có thể đặt luôn enum là một class chứa hàm main luôn sao?</w:t>
+      </w:r>
+    </w:p>
+    <w:p>
+      <w:r>
+        <w:rPr>
+          <w:noProof/>
+        </w:rPr>
+        <w:lastRenderedPageBreak/>
+        <w:drawing>
+          <wp:inline distT="0" distB="0" distL="0" distR="0" wp14:anchorId="29805A55" wp14:editId="3C1641E6">
+            <wp:extent cx="4772025" cy="3438525"/>
+            <wp:effectExtent l="0" t="0" r="9525" b="9525"/>
+            <wp:docPr id="8" name="Picture 8"/>
+            <wp:cNvGraphicFramePr>
+              <a:graphicFrameLocks xmlns:a="http://schemas.openxmlformats.org/drawingml/2006/main" noChangeAspect="1"/>
+            </wp:cNvGraphicFramePr>
+            <a:graphic xmlns:a="http://schemas.openxmlformats.org/drawingml/2006/main">
+              <a:graphicData uri="http://schemas.openxmlformats.org/drawingml/2006/picture">
+                <pic:pic xmlns:pic="http://schemas.openxmlformats.org/drawingml/2006/picture">
+                  <pic:nvPicPr>
+                    <pic:cNvPr id="1" name=""/>
+                    <pic:cNvPicPr/>
+                  </pic:nvPicPr>
+                  <pic:blipFill>
+                    <a:blip r:embed="rId11"/>
+                    <a:stretch>
+                      <a:fillRect/>
+                    </a:stretch>
+                  </pic:blipFill>
+                  <pic:spPr>
+                    <a:xfrm>
+                      <a:off x="0" y="0"/>
+                      <a:ext cx="4772025" cy="3438525"/>
+                    </a:xfrm>
+                    <a:prstGeom prst="rect">
+                      <a:avLst/>
+                    </a:prstGeom>
+                  </pic:spPr>
+                </pic:pic>
+              </a:graphicData>
+            </a:graphic>
+          </wp:inline>
+        </w:drawing>
+      </w:r>
+    </w:p>
+    <w:p>
+      <w:r>
+        <w:t>Hình: 12.x Class Day chứa luôn cả method main.</w:t>
+      </w:r>
+    </w:p>
+    <w:p/>
+    <w:p>
+      <w:r>
+        <w:t xml:space="preserve">Phút thứ </w:t>
+      </w:r>
+      <w:r>
+        <w:t>59</w:t>
+      </w:r>
+      <w:r>
+        <w:t>.</w:t>
       </w:r>
     </w:p>
     <w:sectPr>

</xml_diff>